<commit_message>
Individual Reports D02 Student#3
</commit_message>
<xml_diff>
--- a/reports/Student #3/05 Requirements - Student #3.docx
+++ b/reports/Student #3/05 Requirements - Student #3.docx
@@ -416,19 +416,7 @@
                   <w:rPr>
                     <w:rFonts w:asciiTheme="majorHAnsi" w:hAnsiTheme="majorHAnsi" w:cstheme="majorHAnsi"/>
                   </w:rPr>
-                  <w:t xml:space="preserve"> Developer, </w:t>
-                </w:r>
-                <w:r>
-                  <w:rPr>
-                    <w:rFonts w:asciiTheme="majorHAnsi" w:hAnsiTheme="majorHAnsi" w:cstheme="majorHAnsi"/>
-                  </w:rPr>
-                  <w:t>Tester</w:t>
-                </w:r>
-                <w:r>
-                  <w:rPr>
-                    <w:rFonts w:asciiTheme="majorHAnsi" w:hAnsiTheme="majorHAnsi" w:cstheme="majorHAnsi"/>
-                  </w:rPr>
-                  <w:t xml:space="preserve"> </w:t>
+                  <w:t xml:space="preserve"> Developer, Tester </w:t>
                 </w:r>
               </w:sdtContent>
             </w:sdt>
@@ -796,12 +784,14 @@
           <w:text/>
         </w:sdtPr>
         <w:sdtContent>
+          <w:proofErr w:type="spellStart"/>
           <w:r>
             <w:rPr>
               <w:rFonts w:asciiTheme="majorHAnsi" w:hAnsiTheme="majorHAnsi" w:cstheme="majorHAnsi"/>
             </w:rPr>
             <w:t>Hecho</w:t>
           </w:r>
+          <w:proofErr w:type="spellEnd"/>
         </w:sdtContent>
       </w:sdt>
       <w:r>
@@ -1160,7 +1150,19 @@
             <w:rPr>
               <w:rFonts w:asciiTheme="majorHAnsi" w:hAnsiTheme="majorHAnsi" w:cstheme="majorHAnsi"/>
             </w:rPr>
-            <w:t xml:space="preserve">    </w:t>
+            <w:t xml:space="preserve"> </w:t>
+          </w:r>
+          <w:r>
+            <w:rPr>
+              <w:rFonts w:asciiTheme="majorHAnsi" w:hAnsiTheme="majorHAnsi" w:cstheme="majorHAnsi"/>
+            </w:rPr>
+            <w:t>Hecho</w:t>
+          </w:r>
+          <w:r>
+            <w:rPr>
+              <w:rFonts w:asciiTheme="majorHAnsi" w:hAnsiTheme="majorHAnsi" w:cstheme="majorHAnsi"/>
+            </w:rPr>
+            <w:t xml:space="preserve">  </w:t>
           </w:r>
         </w:sdtContent>
       </w:sdt>
@@ -1338,7 +1340,21 @@
             <w:rPr>
               <w:rFonts w:asciiTheme="majorHAnsi" w:hAnsiTheme="majorHAnsi" w:cstheme="majorHAnsi"/>
             </w:rPr>
-            <w:t xml:space="preserve">    </w:t>
+            <w:t xml:space="preserve"> </w:t>
+          </w:r>
+          <w:proofErr w:type="spellStart"/>
+          <w:r>
+            <w:rPr>
+              <w:rFonts w:asciiTheme="majorHAnsi" w:hAnsiTheme="majorHAnsi" w:cstheme="majorHAnsi"/>
+            </w:rPr>
+            <w:t>Hecho</w:t>
+          </w:r>
+          <w:proofErr w:type="spellEnd"/>
+          <w:r>
+            <w:rPr>
+              <w:rFonts w:asciiTheme="majorHAnsi" w:hAnsiTheme="majorHAnsi" w:cstheme="majorHAnsi"/>
+            </w:rPr>
+            <w:t xml:space="preserve">  </w:t>
           </w:r>
         </w:sdtContent>
       </w:sdt>
@@ -1487,7 +1503,21 @@
             <w:rPr>
               <w:rFonts w:asciiTheme="majorHAnsi" w:hAnsiTheme="majorHAnsi" w:cstheme="majorHAnsi"/>
             </w:rPr>
-            <w:t xml:space="preserve">    </w:t>
+            <w:t xml:space="preserve"> </w:t>
+          </w:r>
+          <w:proofErr w:type="spellStart"/>
+          <w:r>
+            <w:rPr>
+              <w:rFonts w:asciiTheme="majorHAnsi" w:hAnsiTheme="majorHAnsi" w:cstheme="majorHAnsi"/>
+            </w:rPr>
+            <w:t>Hecho</w:t>
+          </w:r>
+          <w:proofErr w:type="spellEnd"/>
+          <w:r>
+            <w:rPr>
+              <w:rFonts w:asciiTheme="majorHAnsi" w:hAnsiTheme="majorHAnsi" w:cstheme="majorHAnsi"/>
+            </w:rPr>
+            <w:t xml:space="preserve">  </w:t>
           </w:r>
         </w:sdtContent>
       </w:sdt>
@@ -1655,7 +1685,21 @@
             <w:rPr>
               <w:rFonts w:asciiTheme="majorHAnsi" w:hAnsiTheme="majorHAnsi" w:cstheme="majorHAnsi"/>
             </w:rPr>
-            <w:t xml:space="preserve">    </w:t>
+            <w:t xml:space="preserve"> </w:t>
+          </w:r>
+          <w:proofErr w:type="spellStart"/>
+          <w:r>
+            <w:rPr>
+              <w:rFonts w:asciiTheme="majorHAnsi" w:hAnsiTheme="majorHAnsi" w:cstheme="majorHAnsi"/>
+            </w:rPr>
+            <w:t>Hecho</w:t>
+          </w:r>
+          <w:proofErr w:type="spellEnd"/>
+          <w:r>
+            <w:rPr>
+              <w:rFonts w:asciiTheme="majorHAnsi" w:hAnsiTheme="majorHAnsi" w:cstheme="majorHAnsi"/>
+            </w:rPr>
+            <w:t xml:space="preserve">  </w:t>
           </w:r>
         </w:sdtContent>
       </w:sdt>
@@ -2837,12 +2881,14 @@
             </w:rPr>
             <w:t xml:space="preserve"> </w:t>
           </w:r>
+          <w:proofErr w:type="spellStart"/>
           <w:r>
             <w:rPr>
               <w:rFonts w:asciiTheme="majorHAnsi" w:hAnsiTheme="majorHAnsi" w:cstheme="majorHAnsi"/>
             </w:rPr>
             <w:t>Hecho</w:t>
           </w:r>
+          <w:proofErr w:type="spellEnd"/>
           <w:r>
             <w:rPr>
               <w:rFonts w:asciiTheme="majorHAnsi" w:hAnsiTheme="majorHAnsi" w:cstheme="majorHAnsi"/>
@@ -2901,12 +2947,14 @@
             </w:rPr>
             <w:t xml:space="preserve"> </w:t>
           </w:r>
+          <w:proofErr w:type="spellStart"/>
           <w:r>
             <w:rPr>
               <w:rFonts w:asciiTheme="majorHAnsi" w:hAnsiTheme="majorHAnsi" w:cstheme="majorHAnsi"/>
             </w:rPr>
             <w:t>Hecho</w:t>
           </w:r>
+          <w:proofErr w:type="spellEnd"/>
           <w:r>
             <w:rPr>
               <w:rFonts w:asciiTheme="majorHAnsi" w:hAnsiTheme="majorHAnsi" w:cstheme="majorHAnsi"/>
@@ -3137,7 +3185,23 @@
               <w:rFonts w:asciiTheme="majorHAnsi" w:hAnsiTheme="majorHAnsi" w:cstheme="majorHAnsi"/>
               <w:lang w:val="en-US"/>
             </w:rPr>
-            <w:t xml:space="preserve">    </w:t>
+            <w:t xml:space="preserve"> </w:t>
+          </w:r>
+          <w:proofErr w:type="spellStart"/>
+          <w:r>
+            <w:rPr>
+              <w:rFonts w:asciiTheme="majorHAnsi" w:hAnsiTheme="majorHAnsi" w:cstheme="majorHAnsi"/>
+              <w:lang w:val="en-US"/>
+            </w:rPr>
+            <w:t>Hecho</w:t>
+          </w:r>
+          <w:proofErr w:type="spellEnd"/>
+          <w:r>
+            <w:rPr>
+              <w:rFonts w:asciiTheme="majorHAnsi" w:hAnsiTheme="majorHAnsi" w:cstheme="majorHAnsi"/>
+              <w:lang w:val="en-US"/>
+            </w:rPr>
+            <w:t xml:space="preserve">  </w:t>
           </w:r>
         </w:sdtContent>
       </w:sdt>
@@ -3292,7 +3356,21 @@
             <w:rPr>
               <w:rFonts w:asciiTheme="majorHAnsi" w:hAnsiTheme="majorHAnsi" w:cstheme="majorHAnsi"/>
             </w:rPr>
-            <w:t xml:space="preserve">    </w:t>
+            <w:t xml:space="preserve"> </w:t>
+          </w:r>
+          <w:proofErr w:type="spellStart"/>
+          <w:r>
+            <w:rPr>
+              <w:rFonts w:asciiTheme="majorHAnsi" w:hAnsiTheme="majorHAnsi" w:cstheme="majorHAnsi"/>
+            </w:rPr>
+            <w:t>Hecho</w:t>
+          </w:r>
+          <w:proofErr w:type="spellEnd"/>
+          <w:r>
+            <w:rPr>
+              <w:rFonts w:asciiTheme="majorHAnsi" w:hAnsiTheme="majorHAnsi" w:cstheme="majorHAnsi"/>
+            </w:rPr>
+            <w:t xml:space="preserve">  </w:t>
           </w:r>
         </w:sdtContent>
       </w:sdt>
@@ -3346,7 +3424,21 @@
             <w:rPr>
               <w:rFonts w:asciiTheme="majorHAnsi" w:hAnsiTheme="majorHAnsi" w:cstheme="majorHAnsi"/>
             </w:rPr>
-            <w:t xml:space="preserve">    </w:t>
+            <w:t xml:space="preserve"> </w:t>
+          </w:r>
+          <w:proofErr w:type="spellStart"/>
+          <w:r>
+            <w:rPr>
+              <w:rFonts w:asciiTheme="majorHAnsi" w:hAnsiTheme="majorHAnsi" w:cstheme="majorHAnsi"/>
+            </w:rPr>
+            <w:t>Hecho</w:t>
+          </w:r>
+          <w:proofErr w:type="spellEnd"/>
+          <w:r>
+            <w:rPr>
+              <w:rFonts w:asciiTheme="majorHAnsi" w:hAnsiTheme="majorHAnsi" w:cstheme="majorHAnsi"/>
+            </w:rPr>
+            <w:t xml:space="preserve">  </w:t>
           </w:r>
         </w:sdtContent>
       </w:sdt>
@@ -3403,7 +3495,23 @@
               <w:rFonts w:asciiTheme="majorHAnsi" w:hAnsiTheme="majorHAnsi" w:cstheme="majorHAnsi"/>
               <w:lang w:val="en-US"/>
             </w:rPr>
-            <w:t xml:space="preserve">    </w:t>
+            <w:t xml:space="preserve"> </w:t>
+          </w:r>
+          <w:proofErr w:type="spellStart"/>
+          <w:r>
+            <w:rPr>
+              <w:rFonts w:asciiTheme="majorHAnsi" w:hAnsiTheme="majorHAnsi" w:cstheme="majorHAnsi"/>
+              <w:lang w:val="en-US"/>
+            </w:rPr>
+            <w:t>Hecho</w:t>
+          </w:r>
+          <w:proofErr w:type="spellEnd"/>
+          <w:r>
+            <w:rPr>
+              <w:rFonts w:asciiTheme="majorHAnsi" w:hAnsiTheme="majorHAnsi" w:cstheme="majorHAnsi"/>
+              <w:lang w:val="en-US"/>
+            </w:rPr>
+            <w:t xml:space="preserve">  </w:t>
           </w:r>
         </w:sdtContent>
       </w:sdt>
@@ -6256,6 +6364,7 @@
   <w:rsids>
     <w:rsidRoot w:val="00BC2E03"/>
     <w:rsid w:val="00452653"/>
+    <w:rsid w:val="009A2E14"/>
     <w:rsid w:val="00AE78E6"/>
     <w:rsid w:val="00BC2E03"/>
   </w:rsids>

</xml_diff>